<commit_message>
done done done finally done
</commit_message>
<xml_diff>
--- a/Report Web_Ecommerce_Website Project.docx
+++ b/Report Web_Ecommerce_Website Project.docx
@@ -17776,6 +17776,253 @@
         <w:t xml:space="preserve"> and HTML to render dynamic content and manage user interactions, contributing to an intuitive and visually appealing experience.</w:t>
       </w:r>
     </w:p>
+    <w:p>
+      <w:r>
+        <w:lastRenderedPageBreak/>
+        <w:t>Adel also implemented both the products listing page and the individual product detail page, allowing users to browse all available items and view specific information about each product.</w:t>
+      </w:r>
+    </w:p>
+    <w:p>
+      <w:pPr>
+        <w:jc w:val="center"/>
+        <w:rPr>
+          <w:b/>
+          <w:bCs/>
+          <w:u w:val="single"/>
+        </w:rPr>
+      </w:pPr>
+      <w:r>
+        <w:rPr>
+          <w:b/>
+          <w:bCs/>
+          <w:u w:val="single"/>
+        </w:rPr>
+        <w:t xml:space="preserve">Image: </w:t>
+      </w:r>
+      <w:r>
+        <w:rPr>
+          <w:b/>
+          <w:bCs/>
+          <w:u w:val="single"/>
+        </w:rPr>
+        <w:t>Products page</w:t>
+      </w:r>
+    </w:p>
+    <w:p>
+      <w:pPr>
+        <w:jc w:val="center"/>
+        <w:rPr>
+          <w:b/>
+          <w:bCs/>
+          <w:u w:val="single"/>
+        </w:rPr>
+      </w:pPr>
+      <w:r>
+        <w:rPr>
+          <w:b/>
+          <w:bCs/>
+          <w:u w:val="single"/>
+        </w:rPr>
+        <w:drawing>
+          <wp:inline distT="0" distB="0" distL="0" distR="0" wp14:anchorId="40605951" wp14:editId="2459F49F">
+            <wp:extent cx="5400040" cy="2656205"/>
+            <wp:effectExtent l="0" t="0" r="0" b="0"/>
+            <wp:docPr id="1772172514" name="Picture 1"/>
+            <wp:cNvGraphicFramePr>
+              <a:graphicFrameLocks xmlns:a="http://schemas.openxmlformats.org/drawingml/2006/main" noChangeAspect="1"/>
+            </wp:cNvGraphicFramePr>
+            <a:graphic xmlns:a="http://schemas.openxmlformats.org/drawingml/2006/main">
+              <a:graphicData uri="http://schemas.openxmlformats.org/drawingml/2006/picture">
+                <pic:pic xmlns:pic="http://schemas.openxmlformats.org/drawingml/2006/picture">
+                  <pic:nvPicPr>
+                    <pic:cNvPr id="1772172514" name=""/>
+                    <pic:cNvPicPr/>
+                  </pic:nvPicPr>
+                  <pic:blipFill>
+                    <a:blip r:embed="rId24"/>
+                    <a:stretch>
+                      <a:fillRect/>
+                    </a:stretch>
+                  </pic:blipFill>
+                  <pic:spPr>
+                    <a:xfrm>
+                      <a:off x="0" y="0"/>
+                      <a:ext cx="5400040" cy="2656205"/>
+                    </a:xfrm>
+                    <a:prstGeom prst="rect">
+                      <a:avLst/>
+                    </a:prstGeom>
+                  </pic:spPr>
+                </pic:pic>
+              </a:graphicData>
+            </a:graphic>
+          </wp:inline>
+        </w:drawing>
+      </w:r>
+    </w:p>
+    <w:p>
+      <w:pPr>
+        <w:jc w:val="center"/>
+      </w:pPr>
+      <w:r>
+        <w:rPr>
+          <w:sz w:val="16"/>
+          <w:szCs w:val="16"/>
+        </w:rPr>
+        <w:t xml:space="preserve">The image above shows a typical example of Products </w:t>
+      </w:r>
+      <w:r>
+        <w:rPr>
+          <w:sz w:val="16"/>
+          <w:szCs w:val="16"/>
+        </w:rPr>
+        <w:t>page</w:t>
+      </w:r>
+      <w:r>
+        <w:rPr>
+          <w:sz w:val="16"/>
+          <w:szCs w:val="16"/>
+        </w:rPr>
+        <w:t xml:space="preserve">. </w:t>
+      </w:r>
+    </w:p>
+    <w:p>
+      <w:pPr>
+        <w:jc w:val="center"/>
+      </w:pPr>
+    </w:p>
+    <w:p>
+      <w:pPr>
+        <w:jc w:val="center"/>
+        <w:rPr>
+          <w:b/>
+          <w:bCs/>
+          <w:u w:val="single"/>
+        </w:rPr>
+      </w:pPr>
+      <w:r>
+        <w:rPr>
+          <w:b/>
+          <w:bCs/>
+          <w:u w:val="single"/>
+        </w:rPr>
+        <w:t xml:space="preserve">Image: </w:t>
+      </w:r>
+      <w:r>
+        <w:rPr>
+          <w:b/>
+          <w:bCs/>
+          <w:u w:val="single"/>
+        </w:rPr>
+        <w:t>Individual p</w:t>
+      </w:r>
+      <w:r>
+        <w:rPr>
+          <w:b/>
+          <w:bCs/>
+          <w:u w:val="single"/>
+        </w:rPr>
+        <w:t>roduct page</w:t>
+      </w:r>
+    </w:p>
+    <w:p>
+      <w:pPr>
+        <w:jc w:val="center"/>
+        <w:rPr>
+          <w:b/>
+          <w:bCs/>
+          <w:u w:val="single"/>
+        </w:rPr>
+      </w:pPr>
+      <w:r>
+        <w:rPr>
+          <w:b/>
+          <w:bCs/>
+          <w:u w:val="single"/>
+        </w:rPr>
+        <w:drawing>
+          <wp:inline distT="0" distB="0" distL="0" distR="0" wp14:anchorId="5F12F118" wp14:editId="13143E30">
+            <wp:extent cx="5400040" cy="2451100"/>
+            <wp:effectExtent l="0" t="0" r="0" b="6350"/>
+            <wp:docPr id="1218330894" name="Picture 1" descr="A screenshot of a video game&#10;&#10;AI-generated content may be incorrect."/>
+            <wp:cNvGraphicFramePr>
+              <a:graphicFrameLocks xmlns:a="http://schemas.openxmlformats.org/drawingml/2006/main" noChangeAspect="1"/>
+            </wp:cNvGraphicFramePr>
+            <a:graphic xmlns:a="http://schemas.openxmlformats.org/drawingml/2006/main">
+              <a:graphicData uri="http://schemas.openxmlformats.org/drawingml/2006/picture">
+                <pic:pic xmlns:pic="http://schemas.openxmlformats.org/drawingml/2006/picture">
+                  <pic:nvPicPr>
+                    <pic:cNvPr id="1218330894" name="Picture 1" descr="A screenshot of a video game&#10;&#10;AI-generated content may be incorrect."/>
+                    <pic:cNvPicPr/>
+                  </pic:nvPicPr>
+                  <pic:blipFill>
+                    <a:blip r:embed="rId25"/>
+                    <a:stretch>
+                      <a:fillRect/>
+                    </a:stretch>
+                  </pic:blipFill>
+                  <pic:spPr>
+                    <a:xfrm>
+                      <a:off x="0" y="0"/>
+                      <a:ext cx="5400040" cy="2451100"/>
+                    </a:xfrm>
+                    <a:prstGeom prst="rect">
+                      <a:avLst/>
+                    </a:prstGeom>
+                  </pic:spPr>
+                </pic:pic>
+              </a:graphicData>
+            </a:graphic>
+          </wp:inline>
+        </w:drawing>
+      </w:r>
+    </w:p>
+    <w:p>
+      <w:pPr>
+        <w:jc w:val="center"/>
+      </w:pPr>
+      <w:r>
+        <w:rPr>
+          <w:sz w:val="16"/>
+          <w:szCs w:val="16"/>
+        </w:rPr>
+        <w:t xml:space="preserve">The image above shows a typical example of </w:t>
+      </w:r>
+      <w:r>
+        <w:rPr>
+          <w:sz w:val="16"/>
+          <w:szCs w:val="16"/>
+        </w:rPr>
+        <w:t>an individual p</w:t>
+      </w:r>
+      <w:r>
+        <w:rPr>
+          <w:sz w:val="16"/>
+          <w:szCs w:val="16"/>
+        </w:rPr>
+        <w:t xml:space="preserve">roduct </w:t>
+      </w:r>
+      <w:r>
+        <w:rPr>
+          <w:sz w:val="16"/>
+          <w:szCs w:val="16"/>
+        </w:rPr>
+        <w:t>page</w:t>
+      </w:r>
+      <w:r>
+        <w:rPr>
+          <w:sz w:val="16"/>
+          <w:szCs w:val="16"/>
+        </w:rPr>
+        <w:t xml:space="preserve">. </w:t>
+      </w:r>
+    </w:p>
+    <w:p>
+      <w:pPr>
+        <w:jc w:val="center"/>
+      </w:pPr>
+    </w:p>
+    <w:p/>
     <w:tbl>
       <w:tblPr>
         <w:tblpPr w:leftFromText="180" w:rightFromText="180" w:vertAnchor="text" w:tblpY="1"/>
@@ -18088,7 +18335,7 @@
                     <pic:cNvPicPr/>
                   </pic:nvPicPr>
                   <pic:blipFill>
-                    <a:blip r:embed="rId24"/>
+                    <a:blip r:embed="rId26"/>
                     <a:stretch>
                       <a:fillRect/>
                     </a:stretch>
@@ -18217,7 +18464,7 @@
                     </pic:cNvPicPr>
                   </pic:nvPicPr>
                   <pic:blipFill>
-                    <a:blip r:embed="rId25">
+                    <a:blip r:embed="rId27">
                       <a:extLst>
                         <a:ext uri="{28A0092B-C50C-407E-A947-70E740481C1C}">
                           <a14:useLocalDpi xmlns:a14="http://schemas.microsoft.com/office/drawing/2010/main" val="0"/>
@@ -18559,7 +18806,7 @@
                     <pic:cNvPicPr/>
                   </pic:nvPicPr>
                   <pic:blipFill>
-                    <a:blip r:embed="rId26"/>
+                    <a:blip r:embed="rId28"/>
                     <a:stretch>
                       <a:fillRect/>
                     </a:stretch>
@@ -18608,10 +18855,672 @@
       <w:r>
         <w:t>While app.js manages the main routing setup, individual route handling is split across different files. Each module handles routes specific to its function, such as user authentication or product management. This modular structure keeps the code organized and simplifies development by isolating related routes.</w:t>
       </w:r>
-      <w:r>
+    </w:p>
+    <w:p>
+      <w:pPr>
+        <w:jc w:val="both"/>
         <w:rPr>
           <w:sz w:val="16"/>
           <w:szCs w:val="16"/>
+        </w:rPr>
+      </w:pPr>
+    </w:p>
+    <w:p>
+      <w:pPr>
+        <w:jc w:val="both"/>
+        <w:rPr>
+          <w:sz w:val="16"/>
+          <w:szCs w:val="16"/>
+        </w:rPr>
+      </w:pPr>
+    </w:p>
+    <w:p>
+      <w:pPr>
+        <w:jc w:val="both"/>
+        <w:rPr>
+          <w:sz w:val="16"/>
+          <w:szCs w:val="16"/>
+        </w:rPr>
+      </w:pPr>
+    </w:p>
+    <w:p>
+      <w:pPr>
+        <w:jc w:val="both"/>
+        <w:rPr>
+          <w:sz w:val="28"/>
+          <w:szCs w:val="28"/>
+          <w:u w:val="single"/>
+        </w:rPr>
+      </w:pPr>
+      <w:r>
+        <w:rPr>
+          <w:sz w:val="28"/>
+          <w:szCs w:val="28"/>
+          <w:u w:val="single"/>
+        </w:rPr>
+        <w:lastRenderedPageBreak/>
+        <w:t>Admin panel:</w:t>
+      </w:r>
+    </w:p>
+    <w:p>
+      <w:pPr>
+        <w:jc w:val="both"/>
+        <w:rPr>
+          <w:lang w:val="en-US"/>
+        </w:rPr>
+      </w:pPr>
+      <w:r>
+        <w:rPr>
+          <w:lang w:val="en-US"/>
+        </w:rPr>
+        <w:t xml:space="preserve">Our admin panel provides comprehensive control over the website’s internal data and operations. Designed exclusively for administrators, it allows secure management of the three key entities of the system: </w:t>
+      </w:r>
+      <w:r>
+        <w:rPr>
+          <w:b/>
+          <w:bCs/>
+          <w:lang w:val="en-US"/>
+        </w:rPr>
+        <w:t>users</w:t>
+      </w:r>
+      <w:r>
+        <w:rPr>
+          <w:lang w:val="en-US"/>
+        </w:rPr>
+        <w:t xml:space="preserve">, </w:t>
+      </w:r>
+      <w:r>
+        <w:rPr>
+          <w:b/>
+          <w:bCs/>
+          <w:lang w:val="en-US"/>
+        </w:rPr>
+        <w:t>products</w:t>
+      </w:r>
+      <w:r>
+        <w:rPr>
+          <w:lang w:val="en-US"/>
+        </w:rPr>
+        <w:t xml:space="preserve">, and </w:t>
+      </w:r>
+      <w:r>
+        <w:rPr>
+          <w:b/>
+          <w:bCs/>
+          <w:lang w:val="en-US"/>
+        </w:rPr>
+        <w:t>orders</w:t>
+      </w:r>
+      <w:r>
+        <w:rPr>
+          <w:lang w:val="en-US"/>
+        </w:rPr>
+        <w:t>.</w:t>
+      </w:r>
+    </w:p>
+    <w:p>
+      <w:pPr>
+        <w:numPr>
+          <w:ilvl w:val="0"/>
+          <w:numId w:val="25"/>
+        </w:numPr>
+        <w:jc w:val="both"/>
+        <w:rPr>
+          <w:lang w:val="en-US"/>
+        </w:rPr>
+      </w:pPr>
+      <w:r>
+        <w:rPr>
+          <w:b/>
+          <w:bCs/>
+          <w:lang w:val="en-US"/>
+        </w:rPr>
+        <w:t>User Management</w:t>
+      </w:r>
+      <w:r>
+        <w:rPr>
+          <w:lang w:val="en-US"/>
+        </w:rPr>
+        <w:t xml:space="preserve">: Admins can view a full list of users, search by username, and access detailed profiles. Each user's information — including username, address, and role (user or </w:t>
+      </w:r>
+      <w:proofErr w:type="gramStart"/>
+      <w:r>
+        <w:rPr>
+          <w:lang w:val="en-US"/>
+        </w:rPr>
+        <w:t>admin) —</w:t>
+      </w:r>
+      <w:proofErr w:type="gramEnd"/>
+      <w:r>
+        <w:rPr>
+          <w:lang w:val="en-US"/>
+        </w:rPr>
+        <w:t xml:space="preserve"> can be edited directly. This is useful for correcting input errors, promoting users to admins, or maintaining account data.</w:t>
+      </w:r>
+    </w:p>
+    <w:p>
+      <w:pPr>
+        <w:numPr>
+          <w:ilvl w:val="0"/>
+          <w:numId w:val="25"/>
+        </w:numPr>
+        <w:jc w:val="both"/>
+        <w:rPr>
+          <w:lang w:val="en-US"/>
+        </w:rPr>
+      </w:pPr>
+      <w:r>
+        <w:rPr>
+          <w:b/>
+          <w:bCs/>
+          <w:lang w:val="en-US"/>
+        </w:rPr>
+        <w:t>Product Management</w:t>
+      </w:r>
+      <w:r>
+        <w:rPr>
+          <w:lang w:val="en-US"/>
+        </w:rPr>
+        <w:t xml:space="preserve">: Admins </w:t>
+      </w:r>
+      <w:proofErr w:type="gramStart"/>
+      <w:r>
+        <w:rPr>
+          <w:lang w:val="en-US"/>
+        </w:rPr>
+        <w:t>have the ability to</w:t>
+      </w:r>
+      <w:proofErr w:type="gramEnd"/>
+      <w:r>
+        <w:rPr>
+          <w:lang w:val="en-US"/>
+        </w:rPr>
+        <w:t xml:space="preserve"> search, create, update, and delete product listings. The interface allows updates to product name, price, category, stock, and image. A visual stock-to-volume indicator helps monitor product availability, enhancing inventory awareness.</w:t>
+      </w:r>
+      <w:r>
+        <w:rPr>
+          <w:lang w:val="en-US"/>
+        </w:rPr>
+        <w:t xml:space="preserve"> The library </w:t>
+      </w:r>
+      <w:proofErr w:type="spellStart"/>
+      <w:r>
+        <w:rPr>
+          <w:lang w:val="en-US"/>
+        </w:rPr>
+        <w:t>multer</w:t>
+      </w:r>
+      <w:proofErr w:type="spellEnd"/>
+      <w:r>
+        <w:rPr>
+          <w:lang w:val="en-US"/>
+        </w:rPr>
+        <w:t xml:space="preserve"> lets administrators upload images in a secure way for their products.</w:t>
+      </w:r>
+    </w:p>
+    <w:p>
+      <w:pPr>
+        <w:numPr>
+          <w:ilvl w:val="0"/>
+          <w:numId w:val="25"/>
+        </w:numPr>
+        <w:jc w:val="both"/>
+        <w:rPr>
+          <w:lang w:val="en-US"/>
+        </w:rPr>
+      </w:pPr>
+      <w:r>
+        <w:rPr>
+          <w:b/>
+          <w:bCs/>
+          <w:lang w:val="en-US"/>
+        </w:rPr>
+        <w:t>Order Management</w:t>
+      </w:r>
+      <w:r>
+        <w:rPr>
+          <w:lang w:val="en-US"/>
+        </w:rPr>
+        <w:t>: All orders are listed with associated users and timestamps. Admins can edit product quantities within orders, remove specific products, or delete entire orders. This level of control is useful for handling errors or fraudulent activities.</w:t>
+      </w:r>
+    </w:p>
+    <w:p>
+      <w:pPr>
+        <w:jc w:val="both"/>
+        <w:rPr>
+          <w:lang w:val="en-US"/>
+        </w:rPr>
+      </w:pPr>
+      <w:r>
+        <w:rPr>
+          <w:lang w:val="en-US"/>
+        </w:rPr>
+        <w:t xml:space="preserve">Overall, the admin panel acts as the </w:t>
+      </w:r>
+      <w:r>
+        <w:rPr>
+          <w:b/>
+          <w:bCs/>
+          <w:lang w:val="en-US"/>
+        </w:rPr>
+        <w:t>central hub</w:t>
+      </w:r>
+      <w:r>
+        <w:rPr>
+          <w:lang w:val="en-US"/>
+        </w:rPr>
+        <w:t xml:space="preserve"> for maintaining data integrity, responding to customer issues, and managing the evolving content of the site. It's secured with session-based access control to prevent unauthorized use.</w:t>
+      </w:r>
+    </w:p>
+    <w:p>
+      <w:pPr>
+        <w:jc w:val="both"/>
+        <w:rPr>
+          <w:sz w:val="16"/>
+          <w:szCs w:val="16"/>
+          <w:u w:val="single"/>
+          <w:lang w:val="en-US"/>
+        </w:rPr>
+      </w:pPr>
+    </w:p>
+    <w:p>
+      <w:pPr>
+        <w:jc w:val="center"/>
+        <w:rPr>
+          <w:u w:val="single"/>
+          <w:lang w:val="en-US"/>
+        </w:rPr>
+      </w:pPr>
+      <w:r>
+        <w:rPr>
+          <w:u w:val="single"/>
+          <w:lang w:val="en-US"/>
+        </w:rPr>
+        <w:t>Image: User management</w:t>
+      </w:r>
+    </w:p>
+    <w:p>
+      <w:pPr>
+        <w:jc w:val="center"/>
+        <w:rPr>
+          <w:sz w:val="16"/>
+          <w:szCs w:val="16"/>
+          <w:u w:val="single"/>
+        </w:rPr>
+      </w:pPr>
+      <w:r>
+        <w:rPr>
+          <w:sz w:val="16"/>
+          <w:szCs w:val="16"/>
+          <w:u w:val="single"/>
+        </w:rPr>
+        <w:drawing>
+          <wp:inline distT="0" distB="0" distL="0" distR="0" wp14:anchorId="003F2EC0" wp14:editId="33C9753B">
+            <wp:extent cx="4943475" cy="2140390"/>
+            <wp:effectExtent l="0" t="0" r="0" b="0"/>
+            <wp:docPr id="1953279367" name="Picture 1"/>
+            <wp:cNvGraphicFramePr>
+              <a:graphicFrameLocks xmlns:a="http://schemas.openxmlformats.org/drawingml/2006/main" noChangeAspect="1"/>
+            </wp:cNvGraphicFramePr>
+            <a:graphic xmlns:a="http://schemas.openxmlformats.org/drawingml/2006/main">
+              <a:graphicData uri="http://schemas.openxmlformats.org/drawingml/2006/picture">
+                <pic:pic xmlns:pic="http://schemas.openxmlformats.org/drawingml/2006/picture">
+                  <pic:nvPicPr>
+                    <pic:cNvPr id="1953279367" name=""/>
+                    <pic:cNvPicPr/>
+                  </pic:nvPicPr>
+                  <pic:blipFill>
+                    <a:blip r:embed="rId29"/>
+                    <a:stretch>
+                      <a:fillRect/>
+                    </a:stretch>
+                  </pic:blipFill>
+                  <pic:spPr>
+                    <a:xfrm>
+                      <a:off x="0" y="0"/>
+                      <a:ext cx="4960006" cy="2147547"/>
+                    </a:xfrm>
+                    <a:prstGeom prst="rect">
+                      <a:avLst/>
+                    </a:prstGeom>
+                  </pic:spPr>
+                </pic:pic>
+              </a:graphicData>
+            </a:graphic>
+          </wp:inline>
+        </w:drawing>
+      </w:r>
+    </w:p>
+    <w:p>
+      <w:pPr>
+        <w:jc w:val="center"/>
+        <w:rPr>
+          <w:sz w:val="16"/>
+          <w:szCs w:val="16"/>
+        </w:rPr>
+      </w:pPr>
+      <w:r>
+        <w:rPr>
+          <w:sz w:val="16"/>
+          <w:szCs w:val="16"/>
+        </w:rPr>
+        <w:t>The image above shows a typical example of the user management interface. Admins can search for and select a user to view or modify their information.</w:t>
+      </w:r>
+    </w:p>
+    <w:p>
+      <w:pPr>
+        <w:jc w:val="center"/>
+        <w:rPr>
+          <w:u w:val="single"/>
+          <w:lang w:val="en-US"/>
+        </w:rPr>
+      </w:pPr>
+      <w:r>
+        <w:rPr>
+          <w:u w:val="single"/>
+          <w:lang w:val="en-US"/>
+        </w:rPr>
+        <w:lastRenderedPageBreak/>
+        <w:t xml:space="preserve">Image: </w:t>
+      </w:r>
+      <w:bookmarkStart w:id="0" w:name="_Hlk199947547"/>
+      <w:r>
+        <w:rPr>
+          <w:u w:val="single"/>
+          <w:lang w:val="en-US"/>
+        </w:rPr>
+        <w:t>Products management and creation</w:t>
+      </w:r>
+      <w:bookmarkEnd w:id="0"/>
+    </w:p>
+    <w:p>
+      <w:pPr>
+        <w:jc w:val="center"/>
+        <w:rPr>
+          <w:sz w:val="16"/>
+          <w:szCs w:val="16"/>
+          <w:u w:val="single"/>
+        </w:rPr>
+      </w:pPr>
+      <w:r>
+        <w:rPr>
+          <w:sz w:val="16"/>
+          <w:szCs w:val="16"/>
+          <w:u w:val="single"/>
+        </w:rPr>
+        <w:drawing>
+          <wp:inline distT="0" distB="0" distL="0" distR="0" wp14:anchorId="569F1E5D" wp14:editId="57C34915">
+            <wp:extent cx="4791075" cy="2366805"/>
+            <wp:effectExtent l="0" t="0" r="0" b="0"/>
+            <wp:docPr id="2039071485" name="Picture 1"/>
+            <wp:cNvGraphicFramePr>
+              <a:graphicFrameLocks xmlns:a="http://schemas.openxmlformats.org/drawingml/2006/main" noChangeAspect="1"/>
+            </wp:cNvGraphicFramePr>
+            <a:graphic xmlns:a="http://schemas.openxmlformats.org/drawingml/2006/main">
+              <a:graphicData uri="http://schemas.openxmlformats.org/drawingml/2006/picture">
+                <pic:pic xmlns:pic="http://schemas.openxmlformats.org/drawingml/2006/picture">
+                  <pic:nvPicPr>
+                    <pic:cNvPr id="2039071485" name=""/>
+                    <pic:cNvPicPr/>
+                  </pic:nvPicPr>
+                  <pic:blipFill>
+                    <a:blip r:embed="rId30"/>
+                    <a:stretch>
+                      <a:fillRect/>
+                    </a:stretch>
+                  </pic:blipFill>
+                  <pic:spPr>
+                    <a:xfrm>
+                      <a:off x="0" y="0"/>
+                      <a:ext cx="4800701" cy="2371560"/>
+                    </a:xfrm>
+                    <a:prstGeom prst="rect">
+                      <a:avLst/>
+                    </a:prstGeom>
+                  </pic:spPr>
+                </pic:pic>
+              </a:graphicData>
+            </a:graphic>
+          </wp:inline>
+        </w:drawing>
+      </w:r>
+    </w:p>
+    <w:p>
+      <w:pPr>
+        <w:jc w:val="center"/>
+        <w:rPr>
+          <w:sz w:val="16"/>
+          <w:szCs w:val="16"/>
+        </w:rPr>
+      </w:pPr>
+      <w:r>
+        <w:rPr>
+          <w:sz w:val="16"/>
+          <w:szCs w:val="16"/>
+        </w:rPr>
+        <w:t xml:space="preserve">The image above shows a typical example of Products management and creation. Admins can search for and </w:t>
+      </w:r>
+      <w:r>
+        <w:rPr>
+          <w:sz w:val="16"/>
+          <w:szCs w:val="16"/>
+        </w:rPr>
+        <w:t>modify products thei</w:t>
+      </w:r>
+      <w:r>
+        <w:rPr>
+          <w:sz w:val="16"/>
+          <w:szCs w:val="16"/>
+        </w:rPr>
+        <w:t xml:space="preserve">r </w:t>
+      </w:r>
+      <w:r>
+        <w:rPr>
+          <w:sz w:val="16"/>
+          <w:szCs w:val="16"/>
+        </w:rPr>
+        <w:t>data, admins can also create new products</w:t>
+      </w:r>
+      <w:r>
+        <w:rPr>
+          <w:sz w:val="16"/>
+          <w:szCs w:val="16"/>
+        </w:rPr>
+        <w:t>.</w:t>
+      </w:r>
+    </w:p>
+    <w:p>
+      <w:pPr>
+        <w:jc w:val="center"/>
+        <w:rPr>
+          <w:sz w:val="16"/>
+          <w:szCs w:val="16"/>
+          <w:u w:val="single"/>
+        </w:rPr>
+      </w:pPr>
+    </w:p>
+    <w:p>
+      <w:pPr>
+        <w:jc w:val="center"/>
+        <w:rPr>
+          <w:sz w:val="16"/>
+          <w:szCs w:val="16"/>
+          <w:u w:val="single"/>
+        </w:rPr>
+      </w:pPr>
+    </w:p>
+    <w:p>
+      <w:pPr>
+        <w:jc w:val="center"/>
+        <w:rPr>
+          <w:u w:val="single"/>
+          <w:lang w:val="en-US"/>
+        </w:rPr>
+      </w:pPr>
+      <w:r>
+        <w:rPr>
+          <w:u w:val="single"/>
+          <w:lang w:val="en-US"/>
+        </w:rPr>
+        <w:t xml:space="preserve">Image: </w:t>
+      </w:r>
+      <w:r>
+        <w:rPr>
+          <w:u w:val="single"/>
+          <w:lang w:val="en-US"/>
+        </w:rPr>
+        <w:t>Orders management</w:t>
+      </w:r>
+    </w:p>
+    <w:p>
+      <w:pPr>
+        <w:jc w:val="center"/>
+        <w:rPr>
+          <w:u w:val="single"/>
+          <w:lang w:val="en-US"/>
+        </w:rPr>
+      </w:pPr>
+      <w:r>
+        <w:rPr>
+          <w:u w:val="single"/>
+          <w:lang w:val="en-US"/>
+        </w:rPr>
+        <w:drawing>
+          <wp:inline distT="0" distB="0" distL="0" distR="0" wp14:anchorId="2A757F8C" wp14:editId="4E5B1264">
+            <wp:extent cx="4733925" cy="2155984"/>
+            <wp:effectExtent l="0" t="0" r="0" b="0"/>
+            <wp:docPr id="1098726221" name="Picture 1" descr="A screenshot of a computer&#10;&#10;AI-generated content may be incorrect."/>
+            <wp:cNvGraphicFramePr>
+              <a:graphicFrameLocks xmlns:a="http://schemas.openxmlformats.org/drawingml/2006/main" noChangeAspect="1"/>
+            </wp:cNvGraphicFramePr>
+            <a:graphic xmlns:a="http://schemas.openxmlformats.org/drawingml/2006/main">
+              <a:graphicData uri="http://schemas.openxmlformats.org/drawingml/2006/picture">
+                <pic:pic xmlns:pic="http://schemas.openxmlformats.org/drawingml/2006/picture">
+                  <pic:nvPicPr>
+                    <pic:cNvPr id="1098726221" name="Picture 1" descr="A screenshot of a computer&#10;&#10;AI-generated content may be incorrect."/>
+                    <pic:cNvPicPr/>
+                  </pic:nvPicPr>
+                  <pic:blipFill>
+                    <a:blip r:embed="rId31"/>
+                    <a:stretch>
+                      <a:fillRect/>
+                    </a:stretch>
+                  </pic:blipFill>
+                  <pic:spPr>
+                    <a:xfrm>
+                      <a:off x="0" y="0"/>
+                      <a:ext cx="4759538" cy="2167649"/>
+                    </a:xfrm>
+                    <a:prstGeom prst="rect">
+                      <a:avLst/>
+                    </a:prstGeom>
+                  </pic:spPr>
+                </pic:pic>
+              </a:graphicData>
+            </a:graphic>
+          </wp:inline>
+        </w:drawing>
+      </w:r>
+    </w:p>
+    <w:p>
+      <w:pPr>
+        <w:jc w:val="center"/>
+        <w:rPr>
+          <w:sz w:val="16"/>
+          <w:szCs w:val="16"/>
+        </w:rPr>
+      </w:pPr>
+      <w:r>
+        <w:rPr>
+          <w:sz w:val="16"/>
+          <w:szCs w:val="16"/>
+        </w:rPr>
+        <w:t xml:space="preserve">The image above shows a typical example of </w:t>
+      </w:r>
+      <w:r>
+        <w:rPr>
+          <w:sz w:val="16"/>
+          <w:szCs w:val="16"/>
+        </w:rPr>
+        <w:t>Orders</w:t>
+      </w:r>
+      <w:r>
+        <w:rPr>
+          <w:sz w:val="16"/>
+          <w:szCs w:val="16"/>
+        </w:rPr>
+        <w:t xml:space="preserve"> management. Admins can search for</w:t>
+      </w:r>
+      <w:r>
+        <w:rPr>
+          <w:sz w:val="16"/>
+          <w:szCs w:val="16"/>
+        </w:rPr>
+        <w:t>,</w:t>
+      </w:r>
+      <w:r>
+        <w:rPr>
+          <w:sz w:val="16"/>
+          <w:szCs w:val="16"/>
+        </w:rPr>
+        <w:t xml:space="preserve"> </w:t>
+      </w:r>
+      <w:r>
+        <w:rPr>
+          <w:sz w:val="16"/>
+          <w:szCs w:val="16"/>
+        </w:rPr>
+        <w:t>modify</w:t>
+      </w:r>
+      <w:r>
+        <w:rPr>
+          <w:sz w:val="16"/>
+          <w:szCs w:val="16"/>
+        </w:rPr>
+        <w:t xml:space="preserve"> and</w:t>
+      </w:r>
+      <w:r>
+        <w:rPr>
+          <w:sz w:val="16"/>
+          <w:szCs w:val="16"/>
+        </w:rPr>
+        <w:t xml:space="preserve"> delete</w:t>
+      </w:r>
+      <w:r>
+        <w:rPr>
+          <w:sz w:val="16"/>
+          <w:szCs w:val="16"/>
+        </w:rPr>
+        <w:t xml:space="preserve"> </w:t>
+      </w:r>
+      <w:r>
+        <w:rPr>
+          <w:sz w:val="16"/>
+          <w:szCs w:val="16"/>
+        </w:rPr>
+        <w:t>orders.</w:t>
+      </w:r>
+    </w:p>
+    <w:p>
+      <w:pPr>
+        <w:jc w:val="center"/>
+        <w:rPr>
+          <w:u w:val="single"/>
+        </w:rPr>
+      </w:pPr>
+    </w:p>
+    <w:p>
+      <w:pPr>
+        <w:jc w:val="center"/>
+        <w:rPr>
+          <w:u w:val="single"/>
+        </w:rPr>
+      </w:pPr>
+      <w:r>
+        <w:rPr>
+          <w:sz w:val="16"/>
+          <w:szCs w:val="16"/>
+          <w:u w:val="single"/>
         </w:rPr>
         <w:br w:type="page"/>
       </w:r>
@@ -18780,8 +19689,8 @@
       </w:pPr>
     </w:p>
     <w:sectPr>
-      <w:footerReference w:type="even" r:id="rId27"/>
-      <w:footerReference w:type="default" r:id="rId28"/>
+      <w:footerReference w:type="even" r:id="rId32"/>
+      <w:footerReference w:type="default" r:id="rId33"/>
       <w:pgSz w:w="11906" w:h="16838"/>
       <w:pgMar w:top="1985" w:right="1701" w:bottom="1701" w:left="1701" w:header="708" w:footer="708" w:gutter="0"/>
       <w:pgNumType w:start="0"/>
@@ -21087,9 +21996,9 @@
     </w:lvl>
   </w:abstractNum>
   <w:abstractNum w:abstractNumId="13" w15:restartNumberingAfterBreak="0">
-    <w:nsid w:val="6F5C58E6"/>
+    <w:nsid w:val="4C80212F"/>
     <w:multiLevelType w:val="multilevel"/>
-    <w:tmpl w:val="8780A550"/>
+    <w:tmpl w:val="9EBE4B08"/>
     <w:lvl w:ilvl="0">
       <w:start w:val="1"/>
       <w:numFmt w:val="bullet"/>
@@ -21236,9 +22145,9 @@
     </w:lvl>
   </w:abstractNum>
   <w:abstractNum w:abstractNumId="14" w15:restartNumberingAfterBreak="0">
-    <w:nsid w:val="70594CFA"/>
+    <w:nsid w:val="6F5C58E6"/>
     <w:multiLevelType w:val="multilevel"/>
-    <w:tmpl w:val="96DCF304"/>
+    <w:tmpl w:val="8780A550"/>
     <w:lvl w:ilvl="0">
       <w:start w:val="1"/>
       <w:numFmt w:val="bullet"/>
@@ -21385,9 +22294,9 @@
     </w:lvl>
   </w:abstractNum>
   <w:abstractNum w:abstractNumId="15" w15:restartNumberingAfterBreak="0">
-    <w:nsid w:val="7147789D"/>
+    <w:nsid w:val="70594CFA"/>
     <w:multiLevelType w:val="multilevel"/>
-    <w:tmpl w:val="025275F6"/>
+    <w:tmpl w:val="96DCF304"/>
     <w:lvl w:ilvl="0">
       <w:start w:val="1"/>
       <w:numFmt w:val="bullet"/>
@@ -21534,9 +22443,9 @@
     </w:lvl>
   </w:abstractNum>
   <w:abstractNum w:abstractNumId="16" w15:restartNumberingAfterBreak="0">
-    <w:nsid w:val="77A418EA"/>
+    <w:nsid w:val="7147789D"/>
     <w:multiLevelType w:val="multilevel"/>
-    <w:tmpl w:val="E0362C20"/>
+    <w:tmpl w:val="025275F6"/>
     <w:lvl w:ilvl="0">
       <w:start w:val="1"/>
       <w:numFmt w:val="bullet"/>
@@ -21683,9 +22592,9 @@
     </w:lvl>
   </w:abstractNum>
   <w:abstractNum w:abstractNumId="17" w15:restartNumberingAfterBreak="0">
-    <w:nsid w:val="782E4C06"/>
+    <w:nsid w:val="77A418EA"/>
     <w:multiLevelType w:val="multilevel"/>
-    <w:tmpl w:val="B1D47EAE"/>
+    <w:tmpl w:val="E0362C20"/>
     <w:lvl w:ilvl="0">
       <w:start w:val="1"/>
       <w:numFmt w:val="bullet"/>
@@ -21832,9 +22741,9 @@
     </w:lvl>
   </w:abstractNum>
   <w:abstractNum w:abstractNumId="18" w15:restartNumberingAfterBreak="0">
-    <w:nsid w:val="78355EC5"/>
+    <w:nsid w:val="782E4C06"/>
     <w:multiLevelType w:val="multilevel"/>
-    <w:tmpl w:val="09008350"/>
+    <w:tmpl w:val="B1D47EAE"/>
     <w:lvl w:ilvl="0">
       <w:start w:val="1"/>
       <w:numFmt w:val="bullet"/>
@@ -21981,9 +22890,9 @@
     </w:lvl>
   </w:abstractNum>
   <w:abstractNum w:abstractNumId="19" w15:restartNumberingAfterBreak="0">
-    <w:nsid w:val="7B1E0A04"/>
+    <w:nsid w:val="78355EC5"/>
     <w:multiLevelType w:val="multilevel"/>
-    <w:tmpl w:val="B3D2FCC6"/>
+    <w:tmpl w:val="09008350"/>
     <w:lvl w:ilvl="0">
       <w:start w:val="1"/>
       <w:numFmt w:val="bullet"/>
@@ -22130,122 +23039,9 @@
     </w:lvl>
   </w:abstractNum>
   <w:abstractNum w:abstractNumId="20" w15:restartNumberingAfterBreak="0">
-    <w:nsid w:val="7B9132DA"/>
-    <w:multiLevelType w:val="hybridMultilevel"/>
-    <w:tmpl w:val="4910485C"/>
-    <w:lvl w:ilvl="0" w:tplc="FD205918">
-      <w:start w:val="3"/>
-      <w:numFmt w:val="bullet"/>
-      <w:lvlText w:val="•"/>
-      <w:lvlJc w:val="left"/>
-      <w:pPr>
-        <w:ind w:left="720" w:hanging="360"/>
-      </w:pPr>
-      <w:rPr>
-        <w:rFonts w:ascii="Aptos" w:eastAsiaTheme="minorEastAsia" w:hAnsi="Aptos" w:cstheme="minorBidi" w:hint="default"/>
-      </w:rPr>
-    </w:lvl>
-    <w:lvl w:ilvl="1" w:tplc="08090003" w:tentative="1">
-      <w:start w:val="1"/>
-      <w:numFmt w:val="bullet"/>
-      <w:lvlText w:val="o"/>
-      <w:lvlJc w:val="left"/>
-      <w:pPr>
-        <w:ind w:left="1440" w:hanging="360"/>
-      </w:pPr>
-      <w:rPr>
-        <w:rFonts w:ascii="Courier New" w:hAnsi="Courier New" w:cs="Courier New" w:hint="default"/>
-      </w:rPr>
-    </w:lvl>
-    <w:lvl w:ilvl="2" w:tplc="08090005" w:tentative="1">
-      <w:start w:val="1"/>
-      <w:numFmt w:val="bullet"/>
-      <w:lvlText w:val=""/>
-      <w:lvlJc w:val="left"/>
-      <w:pPr>
-        <w:ind w:left="2160" w:hanging="360"/>
-      </w:pPr>
-      <w:rPr>
-        <w:rFonts w:ascii="Wingdings" w:hAnsi="Wingdings" w:hint="default"/>
-      </w:rPr>
-    </w:lvl>
-    <w:lvl w:ilvl="3" w:tplc="08090001" w:tentative="1">
-      <w:start w:val="1"/>
-      <w:numFmt w:val="bullet"/>
-      <w:lvlText w:val=""/>
-      <w:lvlJc w:val="left"/>
-      <w:pPr>
-        <w:ind w:left="2880" w:hanging="360"/>
-      </w:pPr>
-      <w:rPr>
-        <w:rFonts w:ascii="Symbol" w:hAnsi="Symbol" w:hint="default"/>
-      </w:rPr>
-    </w:lvl>
-    <w:lvl w:ilvl="4" w:tplc="08090003" w:tentative="1">
-      <w:start w:val="1"/>
-      <w:numFmt w:val="bullet"/>
-      <w:lvlText w:val="o"/>
-      <w:lvlJc w:val="left"/>
-      <w:pPr>
-        <w:ind w:left="3600" w:hanging="360"/>
-      </w:pPr>
-      <w:rPr>
-        <w:rFonts w:ascii="Courier New" w:hAnsi="Courier New" w:cs="Courier New" w:hint="default"/>
-      </w:rPr>
-    </w:lvl>
-    <w:lvl w:ilvl="5" w:tplc="08090005" w:tentative="1">
-      <w:start w:val="1"/>
-      <w:numFmt w:val="bullet"/>
-      <w:lvlText w:val=""/>
-      <w:lvlJc w:val="left"/>
-      <w:pPr>
-        <w:ind w:left="4320" w:hanging="360"/>
-      </w:pPr>
-      <w:rPr>
-        <w:rFonts w:ascii="Wingdings" w:hAnsi="Wingdings" w:hint="default"/>
-      </w:rPr>
-    </w:lvl>
-    <w:lvl w:ilvl="6" w:tplc="08090001" w:tentative="1">
-      <w:start w:val="1"/>
-      <w:numFmt w:val="bullet"/>
-      <w:lvlText w:val=""/>
-      <w:lvlJc w:val="left"/>
-      <w:pPr>
-        <w:ind w:left="5040" w:hanging="360"/>
-      </w:pPr>
-      <w:rPr>
-        <w:rFonts w:ascii="Symbol" w:hAnsi="Symbol" w:hint="default"/>
-      </w:rPr>
-    </w:lvl>
-    <w:lvl w:ilvl="7" w:tplc="08090003" w:tentative="1">
-      <w:start w:val="1"/>
-      <w:numFmt w:val="bullet"/>
-      <w:lvlText w:val="o"/>
-      <w:lvlJc w:val="left"/>
-      <w:pPr>
-        <w:ind w:left="5760" w:hanging="360"/>
-      </w:pPr>
-      <w:rPr>
-        <w:rFonts w:ascii="Courier New" w:hAnsi="Courier New" w:cs="Courier New" w:hint="default"/>
-      </w:rPr>
-    </w:lvl>
-    <w:lvl w:ilvl="8" w:tplc="08090005" w:tentative="1">
-      <w:start w:val="1"/>
-      <w:numFmt w:val="bullet"/>
-      <w:lvlText w:val=""/>
-      <w:lvlJc w:val="left"/>
-      <w:pPr>
-        <w:ind w:left="6480" w:hanging="360"/>
-      </w:pPr>
-      <w:rPr>
-        <w:rFonts w:ascii="Wingdings" w:hAnsi="Wingdings" w:hint="default"/>
-      </w:rPr>
-    </w:lvl>
-  </w:abstractNum>
-  <w:abstractNum w:abstractNumId="21" w15:restartNumberingAfterBreak="0">
-    <w:nsid w:val="7BB6537E"/>
+    <w:nsid w:val="7B1E0A04"/>
     <w:multiLevelType w:val="multilevel"/>
-    <w:tmpl w:val="C212A24E"/>
+    <w:tmpl w:val="B3D2FCC6"/>
     <w:lvl w:ilvl="0">
       <w:start w:val="1"/>
       <w:numFmt w:val="bullet"/>
@@ -22391,10 +23187,123 @@
       </w:rPr>
     </w:lvl>
   </w:abstractNum>
+  <w:abstractNum w:abstractNumId="21" w15:restartNumberingAfterBreak="0">
+    <w:nsid w:val="7B9132DA"/>
+    <w:multiLevelType w:val="hybridMultilevel"/>
+    <w:tmpl w:val="4910485C"/>
+    <w:lvl w:ilvl="0" w:tplc="FD205918">
+      <w:start w:val="3"/>
+      <w:numFmt w:val="bullet"/>
+      <w:lvlText w:val="•"/>
+      <w:lvlJc w:val="left"/>
+      <w:pPr>
+        <w:ind w:left="720" w:hanging="360"/>
+      </w:pPr>
+      <w:rPr>
+        <w:rFonts w:ascii="Aptos" w:eastAsiaTheme="minorEastAsia" w:hAnsi="Aptos" w:cstheme="minorBidi" w:hint="default"/>
+      </w:rPr>
+    </w:lvl>
+    <w:lvl w:ilvl="1" w:tplc="08090003" w:tentative="1">
+      <w:start w:val="1"/>
+      <w:numFmt w:val="bullet"/>
+      <w:lvlText w:val="o"/>
+      <w:lvlJc w:val="left"/>
+      <w:pPr>
+        <w:ind w:left="1440" w:hanging="360"/>
+      </w:pPr>
+      <w:rPr>
+        <w:rFonts w:ascii="Courier New" w:hAnsi="Courier New" w:cs="Courier New" w:hint="default"/>
+      </w:rPr>
+    </w:lvl>
+    <w:lvl w:ilvl="2" w:tplc="08090005" w:tentative="1">
+      <w:start w:val="1"/>
+      <w:numFmt w:val="bullet"/>
+      <w:lvlText w:val=""/>
+      <w:lvlJc w:val="left"/>
+      <w:pPr>
+        <w:ind w:left="2160" w:hanging="360"/>
+      </w:pPr>
+      <w:rPr>
+        <w:rFonts w:ascii="Wingdings" w:hAnsi="Wingdings" w:hint="default"/>
+      </w:rPr>
+    </w:lvl>
+    <w:lvl w:ilvl="3" w:tplc="08090001" w:tentative="1">
+      <w:start w:val="1"/>
+      <w:numFmt w:val="bullet"/>
+      <w:lvlText w:val=""/>
+      <w:lvlJc w:val="left"/>
+      <w:pPr>
+        <w:ind w:left="2880" w:hanging="360"/>
+      </w:pPr>
+      <w:rPr>
+        <w:rFonts w:ascii="Symbol" w:hAnsi="Symbol" w:hint="default"/>
+      </w:rPr>
+    </w:lvl>
+    <w:lvl w:ilvl="4" w:tplc="08090003" w:tentative="1">
+      <w:start w:val="1"/>
+      <w:numFmt w:val="bullet"/>
+      <w:lvlText w:val="o"/>
+      <w:lvlJc w:val="left"/>
+      <w:pPr>
+        <w:ind w:left="3600" w:hanging="360"/>
+      </w:pPr>
+      <w:rPr>
+        <w:rFonts w:ascii="Courier New" w:hAnsi="Courier New" w:cs="Courier New" w:hint="default"/>
+      </w:rPr>
+    </w:lvl>
+    <w:lvl w:ilvl="5" w:tplc="08090005" w:tentative="1">
+      <w:start w:val="1"/>
+      <w:numFmt w:val="bullet"/>
+      <w:lvlText w:val=""/>
+      <w:lvlJc w:val="left"/>
+      <w:pPr>
+        <w:ind w:left="4320" w:hanging="360"/>
+      </w:pPr>
+      <w:rPr>
+        <w:rFonts w:ascii="Wingdings" w:hAnsi="Wingdings" w:hint="default"/>
+      </w:rPr>
+    </w:lvl>
+    <w:lvl w:ilvl="6" w:tplc="08090001" w:tentative="1">
+      <w:start w:val="1"/>
+      <w:numFmt w:val="bullet"/>
+      <w:lvlText w:val=""/>
+      <w:lvlJc w:val="left"/>
+      <w:pPr>
+        <w:ind w:left="5040" w:hanging="360"/>
+      </w:pPr>
+      <w:rPr>
+        <w:rFonts w:ascii="Symbol" w:hAnsi="Symbol" w:hint="default"/>
+      </w:rPr>
+    </w:lvl>
+    <w:lvl w:ilvl="7" w:tplc="08090003" w:tentative="1">
+      <w:start w:val="1"/>
+      <w:numFmt w:val="bullet"/>
+      <w:lvlText w:val="o"/>
+      <w:lvlJc w:val="left"/>
+      <w:pPr>
+        <w:ind w:left="5760" w:hanging="360"/>
+      </w:pPr>
+      <w:rPr>
+        <w:rFonts w:ascii="Courier New" w:hAnsi="Courier New" w:cs="Courier New" w:hint="default"/>
+      </w:rPr>
+    </w:lvl>
+    <w:lvl w:ilvl="8" w:tplc="08090005" w:tentative="1">
+      <w:start w:val="1"/>
+      <w:numFmt w:val="bullet"/>
+      <w:lvlText w:val=""/>
+      <w:lvlJc w:val="left"/>
+      <w:pPr>
+        <w:ind w:left="6480" w:hanging="360"/>
+      </w:pPr>
+      <w:rPr>
+        <w:rFonts w:ascii="Wingdings" w:hAnsi="Wingdings" w:hint="default"/>
+      </w:rPr>
+    </w:lvl>
+  </w:abstractNum>
   <w:abstractNum w:abstractNumId="22" w15:restartNumberingAfterBreak="0">
-    <w:nsid w:val="7D48164D"/>
+    <w:nsid w:val="7BB6537E"/>
     <w:multiLevelType w:val="multilevel"/>
-    <w:tmpl w:val="98FC9D48"/>
+    <w:tmpl w:val="C212A24E"/>
     <w:lvl w:ilvl="0">
       <w:start w:val="1"/>
       <w:numFmt w:val="bullet"/>
@@ -22541,9 +23450,9 @@
     </w:lvl>
   </w:abstractNum>
   <w:abstractNum w:abstractNumId="23" w15:restartNumberingAfterBreak="0">
-    <w:nsid w:val="7F22030C"/>
+    <w:nsid w:val="7D48164D"/>
     <w:multiLevelType w:val="multilevel"/>
-    <w:tmpl w:val="21D44540"/>
+    <w:tmpl w:val="98FC9D48"/>
     <w:lvl w:ilvl="0">
       <w:start w:val="1"/>
       <w:numFmt w:val="bullet"/>
@@ -22689,11 +23598,160 @@
       </w:rPr>
     </w:lvl>
   </w:abstractNum>
+  <w:abstractNum w:abstractNumId="24" w15:restartNumberingAfterBreak="0">
+    <w:nsid w:val="7F22030C"/>
+    <w:multiLevelType w:val="multilevel"/>
+    <w:tmpl w:val="21D44540"/>
+    <w:lvl w:ilvl="0">
+      <w:start w:val="1"/>
+      <w:numFmt w:val="bullet"/>
+      <w:lvlText w:val=""/>
+      <w:lvlJc w:val="left"/>
+      <w:pPr>
+        <w:tabs>
+          <w:tab w:val="num" w:pos="720"/>
+        </w:tabs>
+        <w:ind w:left="720" w:hanging="360"/>
+      </w:pPr>
+      <w:rPr>
+        <w:rFonts w:ascii="Symbol" w:hAnsi="Symbol" w:hint="default"/>
+        <w:sz w:val="20"/>
+      </w:rPr>
+    </w:lvl>
+    <w:lvl w:ilvl="1" w:tentative="1">
+      <w:start w:val="1"/>
+      <w:numFmt w:val="bullet"/>
+      <w:lvlText w:val="o"/>
+      <w:lvlJc w:val="left"/>
+      <w:pPr>
+        <w:tabs>
+          <w:tab w:val="num" w:pos="1440"/>
+        </w:tabs>
+        <w:ind w:left="1440" w:hanging="360"/>
+      </w:pPr>
+      <w:rPr>
+        <w:rFonts w:ascii="Courier New" w:hAnsi="Courier New" w:hint="default"/>
+        <w:sz w:val="20"/>
+      </w:rPr>
+    </w:lvl>
+    <w:lvl w:ilvl="2" w:tentative="1">
+      <w:start w:val="1"/>
+      <w:numFmt w:val="bullet"/>
+      <w:lvlText w:val=""/>
+      <w:lvlJc w:val="left"/>
+      <w:pPr>
+        <w:tabs>
+          <w:tab w:val="num" w:pos="2160"/>
+        </w:tabs>
+        <w:ind w:left="2160" w:hanging="360"/>
+      </w:pPr>
+      <w:rPr>
+        <w:rFonts w:ascii="Wingdings" w:hAnsi="Wingdings" w:hint="default"/>
+        <w:sz w:val="20"/>
+      </w:rPr>
+    </w:lvl>
+    <w:lvl w:ilvl="3" w:tentative="1">
+      <w:start w:val="1"/>
+      <w:numFmt w:val="bullet"/>
+      <w:lvlText w:val=""/>
+      <w:lvlJc w:val="left"/>
+      <w:pPr>
+        <w:tabs>
+          <w:tab w:val="num" w:pos="2880"/>
+        </w:tabs>
+        <w:ind w:left="2880" w:hanging="360"/>
+      </w:pPr>
+      <w:rPr>
+        <w:rFonts w:ascii="Wingdings" w:hAnsi="Wingdings" w:hint="default"/>
+        <w:sz w:val="20"/>
+      </w:rPr>
+    </w:lvl>
+    <w:lvl w:ilvl="4" w:tentative="1">
+      <w:start w:val="1"/>
+      <w:numFmt w:val="bullet"/>
+      <w:lvlText w:val=""/>
+      <w:lvlJc w:val="left"/>
+      <w:pPr>
+        <w:tabs>
+          <w:tab w:val="num" w:pos="3600"/>
+        </w:tabs>
+        <w:ind w:left="3600" w:hanging="360"/>
+      </w:pPr>
+      <w:rPr>
+        <w:rFonts w:ascii="Wingdings" w:hAnsi="Wingdings" w:hint="default"/>
+        <w:sz w:val="20"/>
+      </w:rPr>
+    </w:lvl>
+    <w:lvl w:ilvl="5" w:tentative="1">
+      <w:start w:val="1"/>
+      <w:numFmt w:val="bullet"/>
+      <w:lvlText w:val=""/>
+      <w:lvlJc w:val="left"/>
+      <w:pPr>
+        <w:tabs>
+          <w:tab w:val="num" w:pos="4320"/>
+        </w:tabs>
+        <w:ind w:left="4320" w:hanging="360"/>
+      </w:pPr>
+      <w:rPr>
+        <w:rFonts w:ascii="Wingdings" w:hAnsi="Wingdings" w:hint="default"/>
+        <w:sz w:val="20"/>
+      </w:rPr>
+    </w:lvl>
+    <w:lvl w:ilvl="6" w:tentative="1">
+      <w:start w:val="1"/>
+      <w:numFmt w:val="bullet"/>
+      <w:lvlText w:val=""/>
+      <w:lvlJc w:val="left"/>
+      <w:pPr>
+        <w:tabs>
+          <w:tab w:val="num" w:pos="5040"/>
+        </w:tabs>
+        <w:ind w:left="5040" w:hanging="360"/>
+      </w:pPr>
+      <w:rPr>
+        <w:rFonts w:ascii="Wingdings" w:hAnsi="Wingdings" w:hint="default"/>
+        <w:sz w:val="20"/>
+      </w:rPr>
+    </w:lvl>
+    <w:lvl w:ilvl="7" w:tentative="1">
+      <w:start w:val="1"/>
+      <w:numFmt w:val="bullet"/>
+      <w:lvlText w:val=""/>
+      <w:lvlJc w:val="left"/>
+      <w:pPr>
+        <w:tabs>
+          <w:tab w:val="num" w:pos="5760"/>
+        </w:tabs>
+        <w:ind w:left="5760" w:hanging="360"/>
+      </w:pPr>
+      <w:rPr>
+        <w:rFonts w:ascii="Wingdings" w:hAnsi="Wingdings" w:hint="default"/>
+        <w:sz w:val="20"/>
+      </w:rPr>
+    </w:lvl>
+    <w:lvl w:ilvl="8" w:tentative="1">
+      <w:start w:val="1"/>
+      <w:numFmt w:val="bullet"/>
+      <w:lvlText w:val=""/>
+      <w:lvlJc w:val="left"/>
+      <w:pPr>
+        <w:tabs>
+          <w:tab w:val="num" w:pos="6480"/>
+        </w:tabs>
+        <w:ind w:left="6480" w:hanging="360"/>
+      </w:pPr>
+      <w:rPr>
+        <w:rFonts w:ascii="Wingdings" w:hAnsi="Wingdings" w:hint="default"/>
+        <w:sz w:val="20"/>
+      </w:rPr>
+    </w:lvl>
+  </w:abstractNum>
   <w:num w:numId="1" w16cid:durableId="3558421">
-    <w:abstractNumId w:val="21"/>
+    <w:abstractNumId w:val="22"/>
   </w:num>
   <w:num w:numId="2" w16cid:durableId="709502691">
-    <w:abstractNumId w:val="17"/>
+    <w:abstractNumId w:val="18"/>
   </w:num>
   <w:num w:numId="3" w16cid:durableId="1696080281">
     <w:abstractNumId w:val="4"/>
@@ -22705,16 +23763,16 @@
     <w:abstractNumId w:val="0"/>
   </w:num>
   <w:num w:numId="6" w16cid:durableId="1152215962">
-    <w:abstractNumId w:val="13"/>
+    <w:abstractNumId w:val="14"/>
   </w:num>
   <w:num w:numId="7" w16cid:durableId="1095247209">
     <w:abstractNumId w:val="12"/>
   </w:num>
   <w:num w:numId="8" w16cid:durableId="1256943143">
-    <w:abstractNumId w:val="14"/>
+    <w:abstractNumId w:val="15"/>
   </w:num>
   <w:num w:numId="9" w16cid:durableId="656423629">
-    <w:abstractNumId w:val="16"/>
+    <w:abstractNumId w:val="17"/>
   </w:num>
   <w:num w:numId="10" w16cid:durableId="1660307000">
     <w:abstractNumId w:val="1"/>
@@ -22723,13 +23781,13 @@
     <w:abstractNumId w:val="3"/>
   </w:num>
   <w:num w:numId="12" w16cid:durableId="1059209056">
-    <w:abstractNumId w:val="22"/>
+    <w:abstractNumId w:val="23"/>
   </w:num>
   <w:num w:numId="13" w16cid:durableId="2082633898">
-    <w:abstractNumId w:val="23"/>
+    <w:abstractNumId w:val="24"/>
   </w:num>
   <w:num w:numId="14" w16cid:durableId="2067216193">
-    <w:abstractNumId w:val="15"/>
+    <w:abstractNumId w:val="16"/>
   </w:num>
   <w:num w:numId="15" w16cid:durableId="540172674">
     <w:abstractNumId w:val="9"/>
@@ -22744,7 +23802,7 @@
     <w:abstractNumId w:val="10"/>
   </w:num>
   <w:num w:numId="19" w16cid:durableId="1345131587">
-    <w:abstractNumId w:val="20"/>
+    <w:abstractNumId w:val="21"/>
   </w:num>
   <w:num w:numId="20" w16cid:durableId="1989239175">
     <w:abstractNumId w:val="7"/>
@@ -22753,13 +23811,16 @@
     <w:abstractNumId w:val="11"/>
   </w:num>
   <w:num w:numId="22" w16cid:durableId="1849061136">
-    <w:abstractNumId w:val="19"/>
+    <w:abstractNumId w:val="20"/>
   </w:num>
   <w:num w:numId="23" w16cid:durableId="166404939">
-    <w:abstractNumId w:val="18"/>
+    <w:abstractNumId w:val="19"/>
   </w:num>
   <w:num w:numId="24" w16cid:durableId="1397121845">
     <w:abstractNumId w:val="5"/>
+  </w:num>
+  <w:num w:numId="25" w16cid:durableId="1603150598">
+    <w:abstractNumId w:val="13"/>
   </w:num>
 </w:numbering>
 </file>
@@ -23368,7 +24429,6 @@
   <w:style w:type="character" w:default="1" w:styleId="DefaultParagraphFont">
     <w:name w:val="Default Paragraph Font"/>
     <w:uiPriority w:val="1"/>
-    <w:semiHidden/>
     <w:unhideWhenUsed/>
   </w:style>
   <w:style w:type="table" w:default="1" w:styleId="TableNormal">
@@ -23794,6 +24854,36 @@
       <w:shd w:val="clear" w:color="auto" w:fill="E1DFDD"/>
     </w:rPr>
   </w:style>
+  <w:style w:type="paragraph" w:styleId="HTMLPreformatted">
+    <w:name w:val="HTML Preformatted"/>
+    <w:basedOn w:val="Normal"/>
+    <w:link w:val="HTMLPreformattedChar"/>
+    <w:uiPriority w:val="99"/>
+    <w:semiHidden/>
+    <w:unhideWhenUsed/>
+    <w:rsid w:val="008A0763"/>
+    <w:pPr>
+      <w:spacing w:after="0" w:line="240" w:lineRule="auto"/>
+    </w:pPr>
+    <w:rPr>
+      <w:rFonts w:ascii="Consolas" w:hAnsi="Consolas"/>
+      <w:sz w:val="20"/>
+      <w:szCs w:val="20"/>
+    </w:rPr>
+  </w:style>
+  <w:style w:type="character" w:customStyle="1" w:styleId="HTMLPreformattedChar">
+    <w:name w:val="HTML Preformatted Char"/>
+    <w:basedOn w:val="DefaultParagraphFont"/>
+    <w:link w:val="HTMLPreformatted"/>
+    <w:uiPriority w:val="99"/>
+    <w:semiHidden/>
+    <w:rsid w:val="008A0763"/>
+    <w:rPr>
+      <w:rFonts w:ascii="Consolas" w:hAnsi="Consolas"/>
+      <w:sz w:val="20"/>
+      <w:szCs w:val="20"/>
+    </w:rPr>
+  </w:style>
 </w:styles>
 </file>
 
@@ -23925,6 +25015,13 @@
     <w:pitch w:val="variable"/>
     <w:sig w:usb0="E00002FF" w:usb1="2AC7FDFF" w:usb2="00000016" w:usb3="00000000" w:csb0="0002009F" w:csb1="00000000"/>
   </w:font>
+  <w:font w:name="Consolas">
+    <w:panose1 w:val="020B0609020204030204"/>
+    <w:charset w:val="00"/>
+    <w:family w:val="roman"/>
+    <w:notTrueType/>
+    <w:pitch w:val="default"/>
+  </w:font>
 </w:fonts>
 </file>
 
@@ -23952,6 +25049,8 @@
     <w:rsid w:val="00305DFD"/>
     <w:rsid w:val="00353D17"/>
     <w:rsid w:val="003B129E"/>
+    <w:rsid w:val="005156E2"/>
+    <w:rsid w:val="00702045"/>
     <w:rsid w:val="00727E0C"/>
     <w:rsid w:val="00841C67"/>
     <w:rsid w:val="00860416"/>

</xml_diff>